<commit_message>
update chi2 feature selection
</commit_message>
<xml_diff>
--- a/Prostate Cancer Dataset.docx
+++ b/Prostate Cancer Dataset.docx
@@ -1,22 +1,22 @@
 
 <file path=word/document.xml><?xml version="1.0" encoding="utf-8"?>
-<w:document xmlns:wpc="http://schemas.microsoft.com/office/word/2010/wordprocessingCanvas" xmlns:cx="http://schemas.microsoft.com/office/drawing/2014/chartex" xmlns:mc="http://schemas.openxmlformats.org/markup-compatibility/2006" xmlns:o="urn:schemas-microsoft-com:office:office" xmlns:r="http://schemas.openxmlformats.org/officeDocument/2006/relationships" xmlns:m="http://schemas.openxmlformats.org/officeDocument/2006/math" xmlns:v="urn:schemas-microsoft-com:vml" xmlns:wp14="http://schemas.microsoft.com/office/word/2010/wordprocessingDrawing" xmlns:wp="http://schemas.openxmlformats.org/drawingml/2006/wordprocessingDrawing" xmlns:w10="urn:schemas-microsoft-com:office:word" xmlns:w="http://schemas.openxmlformats.org/wordprocessingml/2006/main" xmlns:w14="http://schemas.microsoft.com/office/word/2010/wordml" xmlns:w15="http://schemas.microsoft.com/office/word/2012/wordml" xmlns:w16se="http://schemas.microsoft.com/office/word/2015/wordml/symex" xmlns:wpg="http://schemas.microsoft.com/office/word/2010/wordprocessingGroup" xmlns:wpi="http://schemas.microsoft.com/office/word/2010/wordprocessingInk" xmlns:wne="http://schemas.microsoft.com/office/word/2006/wordml" xmlns:wps="http://schemas.microsoft.com/office/word/2010/wordprocessingShape" mc:Ignorable="w14 w15 w16se wp14">
+<w:document xmlns:wpc="http://schemas.microsoft.com/office/word/2010/wordprocessingCanvas" xmlns:cx="http://schemas.microsoft.com/office/drawing/2014/chartex" xmlns:cx1="http://schemas.microsoft.com/office/drawing/2015/9/8/chartex" xmlns:cx2="http://schemas.microsoft.com/office/drawing/2015/10/21/chartex" xmlns:cx3="http://schemas.microsoft.com/office/drawing/2016/5/9/chartex" xmlns:cx4="http://schemas.microsoft.com/office/drawing/2016/5/10/chartex" xmlns:cx5="http://schemas.microsoft.com/office/drawing/2016/5/11/chartex" xmlns:cx6="http://schemas.microsoft.com/office/drawing/2016/5/12/chartex" xmlns:cx7="http://schemas.microsoft.com/office/drawing/2016/5/13/chartex" xmlns:cx8="http://schemas.microsoft.com/office/drawing/2016/5/14/chartex" xmlns:mc="http://schemas.openxmlformats.org/markup-compatibility/2006" xmlns:aink="http://schemas.microsoft.com/office/drawing/2016/ink" xmlns:am3d="http://schemas.microsoft.com/office/drawing/2017/model3d" xmlns:o="urn:schemas-microsoft-com:office:office" xmlns:r="http://schemas.openxmlformats.org/officeDocument/2006/relationships" xmlns:m="http://schemas.openxmlformats.org/officeDocument/2006/math" xmlns:v="urn:schemas-microsoft-com:vml" xmlns:wp14="http://schemas.microsoft.com/office/word/2010/wordprocessingDrawing" xmlns:wp="http://schemas.openxmlformats.org/drawingml/2006/wordprocessingDrawing" xmlns:w10="urn:schemas-microsoft-com:office:word" xmlns:w="http://schemas.openxmlformats.org/wordprocessingml/2006/main" xmlns:w14="http://schemas.microsoft.com/office/word/2010/wordml" xmlns:w15="http://schemas.microsoft.com/office/word/2012/wordml" xmlns:w16cex="http://schemas.microsoft.com/office/word/2018/wordml/cex" xmlns:w16cid="http://schemas.microsoft.com/office/word/2016/wordml/cid" xmlns:w16="http://schemas.microsoft.com/office/word/2018/wordml" xmlns:w16se="http://schemas.microsoft.com/office/word/2015/wordml/symex" xmlns:wpg="http://schemas.microsoft.com/office/word/2010/wordprocessingGroup" xmlns:wpi="http://schemas.microsoft.com/office/word/2010/wordprocessingInk" xmlns:wne="http://schemas.microsoft.com/office/word/2006/wordml" xmlns:wps="http://schemas.microsoft.com/office/word/2010/wordprocessingShape" mc:Ignorable="w14 w15 w16se w16cid w16 w16cex wp14">
   <w:body>
     <w:p>
       <w:pPr>
         <w:rPr>
           <w:rFonts w:ascii="Times New Roman" w:hAnsi="Times New Roman" w:cs="Times New Roman"/>
           <w:b/>
-          <w:sz w:val="28"/>
-          <w:szCs w:val="28"/>
+          <w:sz w:val="40"/>
+          <w:szCs w:val="40"/>
         </w:rPr>
       </w:pPr>
       <w:r>
         <w:rPr>
           <w:rFonts w:ascii="Times New Roman" w:hAnsi="Times New Roman" w:cs="Times New Roman"/>
           <w:b/>
-          <w:sz w:val="28"/>
-          <w:szCs w:val="28"/>
+          <w:sz w:val="40"/>
+          <w:szCs w:val="40"/>
         </w:rPr>
         <w:t>Prostate Cancer Dataset</w:t>
       </w:r>
@@ -25,93 +25,82 @@
       <w:pPr>
         <w:rPr>
           <w:rFonts w:ascii="Times-Roman" w:hAnsi="Times-Roman"/>
-          <w:sz w:val="24"/>
-          <w:szCs w:val="24"/>
-        </w:rPr>
-      </w:pPr>
-      <w:r>
-        <w:rPr>
-          <w:rFonts w:ascii="Times-Roman" w:hAnsi="Times-Roman"/>
-          <w:sz w:val="24"/>
-          <w:szCs w:val="24"/>
-        </w:rPr>
-        <w:t xml:space="preserve">The problem consists of finding meaningful biomarkers in prostate cancer. This can be done via classification and feature selection for selecting genes that contribute to one or more different classifications. A dataset of 494 samples downloaded from the Genomic Data Commons (formerly </w:t>
-      </w:r>
-      <w:proofErr w:type="spellStart"/>
-      <w:r>
-        <w:rPr>
-          <w:rFonts w:ascii="Times-Roman" w:hAnsi="Times-Roman"/>
-          <w:sz w:val="24"/>
-          <w:szCs w:val="24"/>
-        </w:rPr>
-        <w:t>cBioPortal</w:t>
-      </w:r>
-      <w:proofErr w:type="spellEnd"/>
-      <w:r>
-        <w:rPr>
-          <w:rFonts w:ascii="Times-Roman" w:hAnsi="Times-Roman"/>
-          <w:sz w:val="24"/>
-          <w:szCs w:val="24"/>
-        </w:rPr>
-        <w:t>) contains gene expressions for a few dozen thousand genes. Y</w:t>
-      </w:r>
-      <w:r>
-        <w:rPr>
-          <w:rFonts w:ascii="Times-Roman" w:hAnsi="Times-Roman" w:hint="eastAsia"/>
-          <w:sz w:val="24"/>
-          <w:szCs w:val="24"/>
+          <w:sz w:val="40"/>
+          <w:szCs w:val="40"/>
+        </w:rPr>
+      </w:pPr>
+      <w:r>
+        <w:rPr>
+          <w:rFonts w:ascii="Times-Roman" w:hAnsi="Times-Roman"/>
+          <w:sz w:val="40"/>
+          <w:szCs w:val="40"/>
+        </w:rPr>
+        <w:t>The problem consists of finding meaningful biomarkers in prostate cancer. This can be done via classification and feature selection for selecting genes that contribute to one or more different classifications. A dataset of 494 samples downloaded from the Genomic Data Commons (formerly cBioPortal) contains gene expressions for a few dozen thousand genes. Y</w:t>
+      </w:r>
+      <w:r>
+        <w:rPr>
+          <w:rFonts w:ascii="Times-Roman" w:hAnsi="Times-Roman" w:hint="eastAsia"/>
+          <w:sz w:val="40"/>
+          <w:szCs w:val="40"/>
         </w:rPr>
         <w:t>o</w:t>
       </w:r>
       <w:r>
         <w:rPr>
           <w:rFonts w:ascii="Times-Roman" w:hAnsi="Times-Roman"/>
-          <w:sz w:val="24"/>
-          <w:szCs w:val="24"/>
-        </w:rPr>
-        <w:t>u are free to work on one or more problems as discussed in class: classification,</w:t>
-      </w:r>
-      <w:bookmarkStart w:id="0" w:name="_GoBack"/>
-      <w:bookmarkEnd w:id="0"/>
-      <w:r>
-        <w:rPr>
-          <w:rFonts w:ascii="Times-Roman" w:hAnsi="Times-Roman"/>
-          <w:sz w:val="24"/>
-          <w:szCs w:val="24"/>
-        </w:rPr>
-        <w:t xml:space="preserve"> solving the multi-class problem, feature selection, other aspects, or a combination of these, by using one or more clinical variables (e.g., clinical stage of progression, primary site, Gleason score, etc.).</w:t>
-      </w:r>
-    </w:p>
-    <w:p>
-      <w:pPr>
-        <w:rPr>
-          <w:rFonts w:ascii="Times-Roman" w:hAnsi="Times-Roman"/>
-          <w:sz w:val="24"/>
-          <w:szCs w:val="24"/>
-        </w:rPr>
-      </w:pPr>
-    </w:p>
-    <w:p>
-      <w:pPr>
-        <w:rPr>
-          <w:rFonts w:ascii="Times-Roman" w:hAnsi="Times-Roman"/>
-          <w:sz w:val="24"/>
-          <w:szCs w:val="24"/>
-        </w:rPr>
-      </w:pPr>
-      <w:r>
-        <w:rPr>
-          <w:rFonts w:ascii="Times-Roman" w:hAnsi="Times-Roman"/>
-          <w:sz w:val="24"/>
-          <w:szCs w:val="24"/>
-        </w:rPr>
-        <w:t>prad_tcga_clinical_data.xlsx contains the clinical variables for all 494 samples (patients) in the dataset.</w:t>
-      </w:r>
-      <w:r>
-        <w:rPr>
-          <w:rFonts w:ascii="Times-Roman" w:hAnsi="Times-Roman"/>
-          <w:sz w:val="24"/>
-          <w:szCs w:val="24"/>
+          <w:sz w:val="40"/>
+          <w:szCs w:val="40"/>
+        </w:rPr>
+        <w:t>u are free to work on one or more problems as discussed in class: classification, solving the multi-class problem, feature selection, other aspects, or a combination of these, by using one or more clinical variables (e.g., clinical stage of progression, primary site, Gleason score, etc.).</w:t>
+      </w:r>
+    </w:p>
+    <w:p>
+      <w:pPr>
+        <w:rPr>
+          <w:rFonts w:ascii="Times-Roman" w:hAnsi="Times-Roman"/>
+          <w:sz w:val="40"/>
+          <w:szCs w:val="40"/>
+        </w:rPr>
+      </w:pPr>
+    </w:p>
+    <w:p>
+      <w:pPr>
+        <w:rPr>
+          <w:rFonts w:ascii="Times-Roman" w:hAnsi="Times-Roman"/>
+          <w:sz w:val="40"/>
+          <w:szCs w:val="40"/>
+        </w:rPr>
+      </w:pPr>
+      <w:r>
+        <w:rPr>
+          <w:rFonts w:ascii="Times-Roman" w:hAnsi="Times-Roman"/>
+          <w:sz w:val="40"/>
+          <w:szCs w:val="40"/>
+        </w:rPr>
+        <w:t xml:space="preserve">prad_tcga_clinical_data.xlsx contains the clinical variables for all </w:t>
+      </w:r>
+      <w:r>
+        <w:rPr>
+          <w:rFonts w:ascii="Times-Roman" w:hAnsi="Times-Roman"/>
+          <w:color w:val="FF0000"/>
+          <w:sz w:val="40"/>
+          <w:szCs w:val="40"/>
+        </w:rPr>
+        <w:t>499</w:t>
+      </w:r>
+      <w:r>
+        <w:rPr>
+          <w:rFonts w:ascii="Times-Roman" w:hAnsi="Times-Roman"/>
+          <w:sz w:val="40"/>
+          <w:szCs w:val="40"/>
+        </w:rPr>
+        <w:t xml:space="preserve"> samples (patients) in the dataset.</w:t>
+      </w:r>
+      <w:r>
+        <w:rPr>
+          <w:rFonts w:ascii="Times-Roman" w:hAnsi="Times-Roman"/>
+          <w:sz w:val="40"/>
+          <w:szCs w:val="40"/>
         </w:rPr>
         <w:br/>
       </w:r>
@@ -119,42 +108,854 @@
     <w:p>
       <w:pPr>
         <w:rPr>
-          <w:rFonts w:ascii="Times-Roman" w:hAnsi="Times-Roman"/>
-          <w:sz w:val="24"/>
-          <w:szCs w:val="24"/>
-        </w:rPr>
-      </w:pPr>
-      <w:r>
-        <w:rPr>
-          <w:rFonts w:ascii="Times-Roman" w:hAnsi="Times-Roman"/>
-          <w:sz w:val="24"/>
-          <w:szCs w:val="24"/>
-        </w:rPr>
+          <w:rFonts w:ascii="Times-Roman" w:hAnsi="Times-Roman" w:hint="eastAsia"/>
+          <w:sz w:val="40"/>
+          <w:szCs w:val="40"/>
+        </w:rPr>
+      </w:pPr>
+      <w:r>
+        <w:rPr>
+          <w:rFonts w:ascii="Times-Roman" w:hAnsi="Times-Roman" w:hint="eastAsia"/>
+          <w:sz w:val="40"/>
+          <w:szCs w:val="40"/>
+        </w:rPr>
+        <w:br w:type="page"/>
+      </w:r>
+    </w:p>
+    <w:p>
+      <w:pPr>
+        <w:rPr>
+          <w:rFonts w:ascii="Times-Roman" w:hAnsi="Times-Roman"/>
+          <w:color w:val="FF0000"/>
+          <w:sz w:val="40"/>
+          <w:szCs w:val="40"/>
+        </w:rPr>
+      </w:pPr>
+      <w:r>
+        <w:rPr>
+          <w:rFonts w:ascii="Times-Roman" w:hAnsi="Times-Roman"/>
+          <w:sz w:val="40"/>
+          <w:szCs w:val="40"/>
+        </w:rPr>
+        <w:lastRenderedPageBreak/>
         <w:t xml:space="preserve">prad_tcga_genes.xlsx contains gene expression ratios for a few dozen thousand genes. </w:t>
       </w:r>
-    </w:p>
-    <w:p>
-      <w:pPr>
-        <w:rPr>
-          <w:sz w:val="24"/>
-          <w:szCs w:val="24"/>
-        </w:rPr>
-      </w:pPr>
-      <w:r>
-        <w:rPr>
-          <w:rFonts w:ascii="Times-Roman" w:hAnsi="Times-Roman"/>
-          <w:sz w:val="24"/>
-          <w:szCs w:val="24"/>
+      <w:r>
+        <w:rPr>
+          <w:rFonts w:ascii="Times-Roman" w:hAnsi="Times-Roman"/>
+          <w:color w:val="FF0000"/>
+          <w:sz w:val="40"/>
+          <w:szCs w:val="40"/>
+        </w:rPr>
+        <w:t>494 samples</w:t>
+      </w:r>
+    </w:p>
+    <w:p>
+      <w:pPr>
+        <w:rPr>
+          <w:rFonts w:ascii="Times-Roman" w:hAnsi="Times-Roman"/>
+          <w:color w:val="FF0000"/>
+          <w:sz w:val="40"/>
+          <w:szCs w:val="40"/>
+        </w:rPr>
+      </w:pPr>
+    </w:p>
+    <w:p>
+      <w:pPr>
+        <w:rPr>
+          <w:rFonts w:ascii="Times-Roman" w:hAnsi="Times-Roman"/>
+          <w:color w:val="FF0000"/>
+          <w:sz w:val="40"/>
+          <w:szCs w:val="40"/>
+          <w:lang w:eastAsia="zh-TW"/>
+        </w:rPr>
+      </w:pPr>
+      <w:r>
+        <w:rPr>
+          <w:rFonts w:ascii="Times-Roman" w:hAnsi="Times-Roman" w:hint="eastAsia"/>
+          <w:color w:val="FF0000"/>
+          <w:sz w:val="40"/>
+          <w:szCs w:val="40"/>
+          <w:lang w:eastAsia="zh-TW"/>
+        </w:rPr>
+        <w:t>w</w:t>
+      </w:r>
+      <w:r>
+        <w:rPr>
+          <w:rFonts w:ascii="Times-Roman" w:hAnsi="Times-Roman"/>
+          <w:color w:val="FF0000"/>
+          <w:sz w:val="40"/>
+          <w:szCs w:val="40"/>
+          <w:lang w:eastAsia="zh-TW"/>
+        </w:rPr>
+        <w:t>ork on gene</w:t>
+      </w:r>
+    </w:p>
+    <w:p>
+      <w:pPr>
+        <w:rPr>
+          <w:rFonts w:ascii="Times-Roman" w:hAnsi="Times-Roman"/>
+          <w:color w:val="FF0000"/>
+          <w:sz w:val="40"/>
+          <w:szCs w:val="40"/>
+          <w:lang w:eastAsia="zh-TW"/>
+        </w:rPr>
+      </w:pPr>
+      <w:r>
+        <w:rPr>
+          <w:rFonts w:ascii="Times-Roman" w:hAnsi="Times-Roman"/>
+          <w:color w:val="FF0000"/>
+          <w:sz w:val="40"/>
+          <w:szCs w:val="40"/>
+          <w:lang w:eastAsia="zh-TW"/>
+        </w:rPr>
+        <w:t>feature selection</w:t>
+      </w:r>
+      <w:r>
+        <w:rPr>
+          <w:rFonts w:ascii="Times-Roman" w:hAnsi="Times-Roman"/>
+          <w:color w:val="FF0000"/>
+          <w:sz w:val="40"/>
+          <w:szCs w:val="40"/>
+          <w:lang w:eastAsia="zh-TW"/>
+        </w:rPr>
+        <w:t>s</w:t>
+      </w:r>
+      <w:r>
+        <w:rPr>
+          <w:rFonts w:ascii="Times-Roman" w:hAnsi="Times-Roman"/>
+          <w:color w:val="FF0000"/>
+          <w:sz w:val="40"/>
+          <w:szCs w:val="40"/>
+          <w:lang w:eastAsia="zh-TW"/>
+        </w:rPr>
+        <w:t>(1 at a time)(once, we may do more later)</w:t>
+      </w:r>
+    </w:p>
+    <w:p>
+      <w:pPr>
+        <w:rPr>
+          <w:rFonts w:ascii="Times-Roman" w:hAnsi="Times-Roman"/>
+          <w:color w:val="FF0000"/>
+          <w:sz w:val="40"/>
+          <w:szCs w:val="40"/>
+          <w:lang w:eastAsia="zh-TW"/>
+        </w:rPr>
+      </w:pPr>
+      <w:r>
+        <w:rPr>
+          <w:rFonts w:ascii="Times-Roman" w:hAnsi="Times-Roman"/>
+          <w:color w:val="FF0000"/>
+          <w:sz w:val="40"/>
+          <w:szCs w:val="40"/>
+          <w:lang w:eastAsia="zh-TW"/>
+        </w:rPr>
+        <w:tab/>
+        <w:t>chi square - fast</w:t>
+      </w:r>
+    </w:p>
+    <w:p>
+      <w:pPr>
+        <w:rPr>
+          <w:rFonts w:ascii="Times-Roman" w:hAnsi="Times-Roman"/>
+          <w:strike/>
+          <w:color w:val="FF0000"/>
+          <w:sz w:val="40"/>
+          <w:szCs w:val="40"/>
+          <w:lang w:eastAsia="zh-TW"/>
+        </w:rPr>
+      </w:pPr>
+      <w:r>
+        <w:rPr>
+          <w:rFonts w:ascii="Times-Roman" w:hAnsi="Times-Roman"/>
+          <w:color w:val="FF0000"/>
+          <w:sz w:val="40"/>
+          <w:szCs w:val="40"/>
+          <w:lang w:eastAsia="zh-TW"/>
+        </w:rPr>
+        <w:tab/>
+      </w:r>
+      <w:r>
+        <w:rPr>
+          <w:rFonts w:ascii="Times-Roman" w:hAnsi="Times-Roman"/>
+          <w:strike/>
+          <w:color w:val="FF0000"/>
+          <w:sz w:val="40"/>
+          <w:szCs w:val="40"/>
+          <w:lang w:eastAsia="zh-TW"/>
+        </w:rPr>
+        <w:t>MRMR – too long</w:t>
+      </w:r>
+    </w:p>
+    <w:p>
+      <w:pPr>
+        <w:tabs>
+          <w:tab w:val="left" w:pos="720"/>
+          <w:tab w:val="left" w:pos="1440"/>
+          <w:tab w:val="left" w:pos="2895"/>
+        </w:tabs>
+        <w:rPr>
+          <w:rFonts w:ascii="Times-Roman" w:hAnsi="Times-Roman"/>
+          <w:color w:val="FF0000"/>
+          <w:sz w:val="40"/>
+          <w:szCs w:val="40"/>
+          <w:lang w:eastAsia="zh-TW"/>
+        </w:rPr>
+      </w:pPr>
+      <w:r>
+        <w:rPr>
+          <w:rFonts w:ascii="Times-Roman" w:hAnsi="Times-Roman"/>
+          <w:color w:val="FF0000"/>
+          <w:sz w:val="40"/>
+          <w:szCs w:val="40"/>
+          <w:lang w:eastAsia="zh-TW"/>
+        </w:rPr>
+        <w:tab/>
+      </w:r>
+      <w:r>
+        <w:rPr>
+          <w:rFonts w:ascii="Times-Roman" w:hAnsi="Times-Roman" w:hint="eastAsia"/>
+          <w:color w:val="FF0000"/>
+          <w:sz w:val="40"/>
+          <w:szCs w:val="40"/>
+          <w:lang w:eastAsia="zh-TW"/>
+        </w:rPr>
+        <w:t>F</w:t>
+      </w:r>
+      <w:r>
+        <w:rPr>
+          <w:rFonts w:ascii="Times-Roman" w:hAnsi="Times-Roman"/>
+          <w:color w:val="FF0000"/>
+          <w:sz w:val="40"/>
+          <w:szCs w:val="40"/>
+          <w:lang w:eastAsia="zh-TW"/>
+        </w:rPr>
+        <w:t xml:space="preserve"> test</w:t>
+      </w:r>
+    </w:p>
+    <w:p>
+      <w:pPr>
+        <w:tabs>
+          <w:tab w:val="left" w:pos="720"/>
+          <w:tab w:val="left" w:pos="1440"/>
+          <w:tab w:val="left" w:pos="2895"/>
+        </w:tabs>
+        <w:rPr>
+          <w:rFonts w:ascii="Times-Roman" w:hAnsi="Times-Roman"/>
+          <w:color w:val="FF0000"/>
+          <w:sz w:val="40"/>
+          <w:szCs w:val="40"/>
+          <w:lang w:eastAsia="zh-TW"/>
+        </w:rPr>
+      </w:pPr>
+      <w:r>
+        <w:rPr>
+          <w:rFonts w:ascii="Times-Roman" w:hAnsi="Times-Roman"/>
+          <w:color w:val="FF0000"/>
+          <w:sz w:val="40"/>
+          <w:szCs w:val="40"/>
+          <w:lang w:eastAsia="zh-TW"/>
+        </w:rPr>
+        <w:tab/>
+      </w:r>
+      <w:r>
+        <w:rPr>
+          <w:rFonts w:ascii="Times-Roman" w:hAnsi="Times-Roman" w:hint="eastAsia"/>
+          <w:color w:val="FF0000"/>
+          <w:sz w:val="40"/>
+          <w:szCs w:val="40"/>
+          <w:lang w:eastAsia="zh-TW"/>
+        </w:rPr>
+        <w:t>M</w:t>
+      </w:r>
+      <w:r>
+        <w:rPr>
+          <w:rFonts w:ascii="Times-Roman" w:hAnsi="Times-Roman"/>
+          <w:color w:val="FF0000"/>
+          <w:sz w:val="40"/>
+          <w:szCs w:val="40"/>
+          <w:lang w:eastAsia="zh-TW"/>
+        </w:rPr>
+        <w:t>utual information</w:t>
+      </w:r>
+    </w:p>
+    <w:p>
+      <w:pPr>
+        <w:tabs>
+          <w:tab w:val="left" w:pos="720"/>
+          <w:tab w:val="left" w:pos="1440"/>
+          <w:tab w:val="left" w:pos="2895"/>
+        </w:tabs>
+        <w:rPr>
+          <w:rFonts w:ascii="Times-Roman" w:hAnsi="Times-Roman"/>
+          <w:color w:val="FF0000"/>
+          <w:sz w:val="40"/>
+          <w:szCs w:val="40"/>
+          <w:lang w:eastAsia="zh-TW"/>
+        </w:rPr>
+      </w:pPr>
+      <w:r>
+        <w:rPr>
+          <w:rFonts w:ascii="Times-Roman" w:hAnsi="Times-Roman" w:hint="eastAsia"/>
+          <w:color w:val="FF0000"/>
+          <w:sz w:val="40"/>
+          <w:szCs w:val="40"/>
+          <w:lang w:eastAsia="zh-TW"/>
+        </w:rPr>
+        <w:t>P</w:t>
+      </w:r>
+      <w:r>
+        <w:rPr>
+          <w:rFonts w:ascii="Times-Roman" w:hAnsi="Times-Roman"/>
+          <w:color w:val="FF0000"/>
+          <w:sz w:val="40"/>
+          <w:szCs w:val="40"/>
+          <w:lang w:eastAsia="zh-TW"/>
+        </w:rPr>
+        <w:t>lot graph( a range that will be defined when we run the ML algorithm, use SVM with fix param)</w:t>
+      </w:r>
+    </w:p>
+    <w:p>
+      <w:pPr>
+        <w:tabs>
+          <w:tab w:val="left" w:pos="720"/>
+          <w:tab w:val="left" w:pos="1440"/>
+          <w:tab w:val="left" w:pos="2895"/>
+        </w:tabs>
+        <w:rPr>
+          <w:rFonts w:ascii="Times-Roman" w:hAnsi="Times-Roman" w:hint="eastAsia"/>
+          <w:color w:val="FF0000"/>
+          <w:sz w:val="40"/>
+          <w:szCs w:val="40"/>
+          <w:lang w:eastAsia="zh-TW"/>
+        </w:rPr>
+      </w:pPr>
+      <w:r>
+        <w:rPr>
+          <w:rFonts w:ascii="Times-Roman" w:hAnsi="Times-Roman" w:hint="eastAsia"/>
+          <w:color w:val="FF0000"/>
+          <w:sz w:val="40"/>
+          <w:szCs w:val="40"/>
+          <w:lang w:eastAsia="zh-TW"/>
+        </w:rPr>
+        <w:t>P</w:t>
+      </w:r>
+      <w:r>
+        <w:rPr>
+          <w:rFonts w:ascii="Times-Roman" w:hAnsi="Times-Roman"/>
+          <w:color w:val="FF0000"/>
+          <w:sz w:val="40"/>
+          <w:szCs w:val="40"/>
+          <w:lang w:eastAsia="zh-TW"/>
+        </w:rPr>
+        <w:t xml:space="preserve">lot different graphs using different SVM </w:t>
+      </w:r>
+      <w:r>
+        <w:rPr>
+          <w:rFonts w:ascii="Times-Roman" w:hAnsi="Times-Roman"/>
+          <w:color w:val="FF0000"/>
+          <w:sz w:val="40"/>
+          <w:szCs w:val="40"/>
+          <w:lang w:eastAsia="zh-TW"/>
+        </w:rPr>
+        <w:t xml:space="preserve">param </w:t>
+      </w:r>
+      <w:r>
+        <w:rPr>
+          <w:rFonts w:ascii="Times-Roman" w:hAnsi="Times-Roman" w:hint="eastAsia"/>
+          <w:color w:val="FF0000"/>
+          <w:sz w:val="40"/>
+          <w:szCs w:val="40"/>
+          <w:lang w:eastAsia="zh-TW"/>
+        </w:rPr>
+        <w:t>(</w:t>
+      </w:r>
+      <w:r>
+        <w:rPr>
+          <w:rFonts w:ascii="Times-Roman" w:hAnsi="Times-Roman"/>
+          <w:color w:val="FF0000"/>
+          <w:sz w:val="40"/>
+          <w:szCs w:val="40"/>
+          <w:lang w:eastAsia="zh-TW"/>
+        </w:rPr>
+        <w:t>kernel, C, gamma)</w:t>
+      </w:r>
+    </w:p>
+    <w:p>
+      <w:pPr>
+        <w:rPr>
+          <w:rFonts w:ascii="Times-Roman" w:hAnsi="Times-Roman" w:hint="eastAsia"/>
+          <w:color w:val="FF0000"/>
+          <w:sz w:val="40"/>
+          <w:szCs w:val="40"/>
+          <w:lang w:eastAsia="zh-TW"/>
+        </w:rPr>
+      </w:pPr>
+      <w:r>
+        <w:rPr>
+          <w:rFonts w:ascii="Times-Roman" w:hAnsi="Times-Roman" w:hint="eastAsia"/>
+          <w:color w:val="FF0000"/>
+          <w:sz w:val="40"/>
+          <w:szCs w:val="40"/>
+          <w:lang w:eastAsia="zh-TW"/>
+        </w:rPr>
+        <w:t>c</w:t>
+      </w:r>
+      <w:r>
+        <w:rPr>
+          <w:rFonts w:ascii="Times-Roman" w:hAnsi="Times-Roman"/>
+          <w:color w:val="FF0000"/>
+          <w:sz w:val="40"/>
+          <w:szCs w:val="40"/>
+          <w:lang w:eastAsia="zh-TW"/>
+        </w:rPr>
+        <w:t>lassifications</w:t>
+      </w:r>
+    </w:p>
+    <w:p>
+      <w:pPr>
+        <w:rPr>
+          <w:rFonts w:ascii="Times-Roman" w:hAnsi="Times-Roman"/>
+          <w:color w:val="FF0000"/>
+          <w:sz w:val="40"/>
+          <w:szCs w:val="40"/>
+          <w:lang w:eastAsia="zh-TW"/>
+        </w:rPr>
+      </w:pPr>
+      <w:r>
+        <w:rPr>
+          <w:rFonts w:ascii="Times-Roman" w:hAnsi="Times-Roman"/>
+          <w:color w:val="FF0000"/>
+          <w:sz w:val="40"/>
+          <w:szCs w:val="40"/>
+          <w:lang w:eastAsia="zh-TW"/>
+        </w:rPr>
+        <w:tab/>
+      </w:r>
+      <w:r>
+        <w:rPr>
+          <w:rFonts w:ascii="Times-Roman" w:hAnsi="Times-Roman"/>
+          <w:color w:val="FF0000"/>
+          <w:sz w:val="40"/>
+          <w:szCs w:val="40"/>
+          <w:lang w:eastAsia="zh-TW"/>
+        </w:rPr>
+        <w:t>SVM</w:t>
+      </w:r>
+    </w:p>
+    <w:p>
+      <w:pPr>
+        <w:rPr>
+          <w:rFonts w:ascii="Times-Roman" w:hAnsi="Times-Roman"/>
+          <w:color w:val="FF0000"/>
+          <w:sz w:val="40"/>
+          <w:szCs w:val="40"/>
+          <w:lang w:eastAsia="zh-TW"/>
+        </w:rPr>
+      </w:pPr>
+      <w:r>
+        <w:rPr>
+          <w:rFonts w:ascii="Times-Roman" w:hAnsi="Times-Roman"/>
+          <w:color w:val="FF0000"/>
+          <w:sz w:val="40"/>
+          <w:szCs w:val="40"/>
+          <w:lang w:eastAsia="zh-TW"/>
+        </w:rPr>
+        <w:tab/>
+      </w:r>
+      <w:r>
+        <w:rPr>
+          <w:rFonts w:ascii="Times-Roman" w:hAnsi="Times-Roman"/>
+          <w:color w:val="FF0000"/>
+          <w:sz w:val="40"/>
+          <w:szCs w:val="40"/>
+          <w:lang w:eastAsia="zh-TW"/>
+        </w:rPr>
+        <w:tab/>
+      </w:r>
+      <w:r>
+        <w:rPr>
+          <w:rFonts w:ascii="Times-Roman" w:hAnsi="Times-Roman" w:hint="eastAsia"/>
+          <w:color w:val="FF0000"/>
+          <w:sz w:val="40"/>
+          <w:szCs w:val="40"/>
+          <w:lang w:eastAsia="zh-TW"/>
+        </w:rPr>
+        <w:t>D</w:t>
+      </w:r>
+      <w:r>
+        <w:rPr>
+          <w:rFonts w:ascii="Times-Roman" w:hAnsi="Times-Roman"/>
+          <w:color w:val="FF0000"/>
+          <w:sz w:val="40"/>
+          <w:szCs w:val="40"/>
+          <w:lang w:eastAsia="zh-TW"/>
+        </w:rPr>
+        <w:t>iff kernels in svm</w:t>
+      </w:r>
+    </w:p>
+    <w:p>
+      <w:pPr>
+        <w:rPr>
+          <w:rFonts w:ascii="Times-Roman" w:hAnsi="Times-Roman"/>
+          <w:color w:val="FF0000"/>
+          <w:sz w:val="40"/>
+          <w:szCs w:val="40"/>
+          <w:lang w:eastAsia="zh-TW"/>
+        </w:rPr>
+      </w:pPr>
+      <w:r>
+        <w:rPr>
+          <w:rFonts w:ascii="Times-Roman" w:hAnsi="Times-Roman"/>
+          <w:color w:val="FF0000"/>
+          <w:sz w:val="40"/>
+          <w:szCs w:val="40"/>
+          <w:lang w:eastAsia="zh-TW"/>
+        </w:rPr>
+        <w:tab/>
+      </w:r>
+      <w:r>
+        <w:rPr>
+          <w:rFonts w:ascii="Times-Roman" w:hAnsi="Times-Roman"/>
+          <w:color w:val="FF0000"/>
+          <w:sz w:val="40"/>
+          <w:szCs w:val="40"/>
+          <w:lang w:eastAsia="zh-TW"/>
+        </w:rPr>
+        <w:tab/>
+      </w:r>
+      <w:r>
+        <w:rPr>
+          <w:rFonts w:ascii="Times-Roman" w:hAnsi="Times-Roman" w:hint="eastAsia"/>
+          <w:color w:val="FF0000"/>
+          <w:sz w:val="40"/>
+          <w:szCs w:val="40"/>
+          <w:lang w:eastAsia="zh-TW"/>
+        </w:rPr>
+        <w:t>P</w:t>
+      </w:r>
+      <w:r>
+        <w:rPr>
+          <w:rFonts w:ascii="Times-Roman" w:hAnsi="Times-Roman"/>
+          <w:color w:val="FF0000"/>
+          <w:sz w:val="40"/>
+          <w:szCs w:val="40"/>
+          <w:lang w:eastAsia="zh-TW"/>
+        </w:rPr>
+        <w:t>aram tuning using grid search</w:t>
+      </w:r>
+    </w:p>
+    <w:p>
+      <w:pPr>
+        <w:rPr>
+          <w:rFonts w:ascii="Times-Roman" w:hAnsi="Times-Roman" w:hint="eastAsia"/>
+          <w:color w:val="FF0000"/>
+          <w:sz w:val="40"/>
+          <w:szCs w:val="40"/>
+          <w:lang w:eastAsia="zh-TW"/>
+        </w:rPr>
+      </w:pPr>
+      <w:r>
+        <w:rPr>
+          <w:rFonts w:ascii="Times-Roman" w:hAnsi="Times-Roman" w:hint="eastAsia"/>
+          <w:color w:val="FF0000"/>
+          <w:sz w:val="40"/>
+          <w:szCs w:val="40"/>
+          <w:lang w:eastAsia="zh-TW"/>
+        </w:rPr>
+        <w:t>S</w:t>
+      </w:r>
+      <w:r>
+        <w:rPr>
+          <w:rFonts w:ascii="Times-Roman" w:hAnsi="Times-Roman"/>
+          <w:color w:val="FF0000"/>
+          <w:sz w:val="40"/>
+          <w:szCs w:val="40"/>
+          <w:lang w:eastAsia="zh-TW"/>
+        </w:rPr>
+        <w:t>elect a relatively small number of feature</w:t>
+      </w:r>
+      <w:r>
+        <w:rPr>
+          <w:rFonts w:ascii="Times-Roman" w:hAnsi="Times-Roman"/>
+          <w:color w:val="FF0000"/>
+          <w:sz w:val="40"/>
+          <w:szCs w:val="40"/>
+          <w:lang w:eastAsia="zh-TW"/>
+        </w:rPr>
+        <w:t>s</w:t>
+      </w:r>
+      <w:r>
+        <w:rPr>
+          <w:rFonts w:ascii="Times-Roman" w:hAnsi="Times-Roman"/>
+          <w:color w:val="FF0000"/>
+          <w:sz w:val="40"/>
+          <w:szCs w:val="40"/>
+          <w:lang w:eastAsia="zh-TW"/>
+        </w:rPr>
+        <w:t xml:space="preserve"> </w:t>
+      </w:r>
+      <w:r>
+        <w:rPr>
+          <w:rFonts w:ascii="Times-Roman" w:hAnsi="Times-Roman"/>
+          <w:color w:val="FF0000"/>
+          <w:sz w:val="40"/>
+          <w:szCs w:val="40"/>
+          <w:lang w:eastAsia="zh-TW"/>
+        </w:rPr>
+        <w:t>using</w:t>
+      </w:r>
+      <w:r>
+        <w:rPr>
+          <w:rFonts w:ascii="Times-Roman" w:hAnsi="Times-Roman"/>
+          <w:color w:val="FF0000"/>
+          <w:sz w:val="40"/>
+          <w:szCs w:val="40"/>
+          <w:lang w:eastAsia="zh-TW"/>
+        </w:rPr>
+        <w:t xml:space="preserve"> feature sel</w:t>
+      </w:r>
+      <w:r>
+        <w:rPr>
+          <w:rFonts w:ascii="Times-Roman" w:hAnsi="Times-Roman"/>
+          <w:color w:val="FF0000"/>
+          <w:sz w:val="40"/>
+          <w:szCs w:val="40"/>
+          <w:lang w:eastAsia="zh-TW"/>
+        </w:rPr>
+        <w:t>e</w:t>
+      </w:r>
+      <w:r>
+        <w:rPr>
+          <w:rFonts w:ascii="Times-Roman" w:hAnsi="Times-Roman"/>
+          <w:color w:val="FF0000"/>
+          <w:sz w:val="40"/>
+          <w:szCs w:val="40"/>
+          <w:lang w:eastAsia="zh-TW"/>
+        </w:rPr>
+        <w:t>ction method that work best for us, and then perform grid search in different SVM params.</w:t>
+      </w:r>
+    </w:p>
+    <w:p>
+      <w:pPr>
+        <w:rPr>
+          <w:rFonts w:ascii="Times-Roman" w:hAnsi="Times-Roman"/>
+          <w:color w:val="FF0000"/>
+          <w:sz w:val="40"/>
+          <w:szCs w:val="40"/>
+          <w:lang w:eastAsia="zh-TW"/>
+        </w:rPr>
+      </w:pPr>
+      <w:r>
+        <w:rPr>
+          <w:rFonts w:ascii="Times-Roman" w:hAnsi="Times-Roman" w:hint="eastAsia"/>
+          <w:color w:val="FF0000"/>
+          <w:sz w:val="40"/>
+          <w:szCs w:val="40"/>
+          <w:lang w:eastAsia="zh-TW"/>
+        </w:rPr>
+        <w:lastRenderedPageBreak/>
+        <w:t>W</w:t>
+      </w:r>
+      <w:r>
+        <w:rPr>
+          <w:rFonts w:ascii="Times-Roman" w:hAnsi="Times-Roman"/>
+          <w:color w:val="FF0000"/>
+          <w:sz w:val="40"/>
+          <w:szCs w:val="40"/>
+          <w:lang w:eastAsia="zh-TW"/>
+        </w:rPr>
+        <w:t xml:space="preserve">e </w:t>
+      </w:r>
+      <w:r>
+        <w:rPr>
+          <w:rFonts w:ascii="Times-Roman" w:hAnsi="Times-Roman"/>
+          <w:color w:val="FF0000"/>
+          <w:sz w:val="40"/>
+          <w:szCs w:val="40"/>
+          <w:lang w:eastAsia="zh-TW"/>
+        </w:rPr>
+        <w:t>will then take the best feature selection method and also the best parameter from the parameter tuning and classify the data using SVM.</w:t>
+      </w:r>
+    </w:p>
+    <w:p>
+      <w:pPr>
+        <w:rPr>
+          <w:rFonts w:ascii="新細明體" w:eastAsia="新細明體" w:hAnsi="新細明體" w:cs="新細明體"/>
+          <w:color w:val="000000"/>
+          <w:sz w:val="40"/>
+          <w:szCs w:val="40"/>
+          <w:lang w:val="en-US" w:eastAsia="zh-TW"/>
+        </w:rPr>
+      </w:pPr>
+      <w:r>
+        <w:rPr>
+          <w:rFonts w:ascii="Times-Roman" w:hAnsi="Times-Roman"/>
+          <w:color w:val="FF0000"/>
+          <w:sz w:val="40"/>
+          <w:szCs w:val="40"/>
+          <w:lang w:eastAsia="zh-TW"/>
+        </w:rPr>
+        <w:t>classes: in clinical data excel file</w:t>
+      </w:r>
+      <w:r>
+        <w:rPr>
+          <w:rFonts w:ascii="Times-Roman" w:hAnsi="Times-Roman"/>
+          <w:color w:val="FF0000"/>
+          <w:sz w:val="40"/>
+          <w:szCs w:val="40"/>
+          <w:lang w:eastAsia="zh-TW"/>
+        </w:rPr>
+        <w:t>/</w:t>
+      </w:r>
+      <w:r>
+        <w:rPr>
+          <w:rFonts w:ascii="Times-Roman" w:hAnsi="Times-Roman"/>
+          <w:color w:val="FF0000"/>
+          <w:sz w:val="40"/>
+          <w:szCs w:val="40"/>
+          <w:lang w:eastAsia="zh-TW"/>
+        </w:rPr>
+        <w:t xml:space="preserve"> </w:t>
+      </w:r>
+      <w:r>
+        <w:rPr>
+          <w:rFonts w:ascii="新細明體" w:eastAsia="新細明體" w:hAnsi="新細明體" w:cs="新細明體" w:hint="eastAsia"/>
+          <w:color w:val="000000"/>
+          <w:lang w:val="en-US" w:eastAsia="zh-TW"/>
+        </w:rPr>
+        <w:t>GLEASON_SCORE</w:t>
+      </w:r>
+      <w:r>
+        <w:rPr>
+          <w:rFonts w:ascii="新細明體" w:eastAsia="新細明體" w:hAnsi="新細明體" w:cs="新細明體"/>
+          <w:color w:val="000000"/>
+          <w:lang w:val="en-US" w:eastAsia="zh-TW"/>
+        </w:rPr>
+        <w:t xml:space="preserve">, </w:t>
+      </w:r>
+      <w:r>
+        <w:rPr>
+          <w:rFonts w:ascii="新細明體" w:eastAsia="新細明體" w:hAnsi="新細明體" w:cs="新細明體" w:hint="eastAsia"/>
+          <w:color w:val="000000"/>
+          <w:lang w:val="en-US" w:eastAsia="zh-TW"/>
+        </w:rPr>
+        <w:t>CLIN_T_STAGE</w:t>
+      </w:r>
+      <w:r>
+        <w:rPr>
+          <w:rFonts w:ascii="新細明體" w:eastAsia="新細明體" w:hAnsi="新細明體" w:cs="新細明體"/>
+          <w:color w:val="000000"/>
+          <w:lang w:val="en-US" w:eastAsia="zh-TW"/>
+        </w:rPr>
+        <w:t xml:space="preserve">, </w:t>
+      </w:r>
+      <w:r>
+        <w:rPr>
+          <w:rFonts w:ascii="新細明體" w:eastAsia="新細明體" w:hAnsi="新細明體" w:cs="新細明體" w:hint="eastAsia"/>
+          <w:color w:val="000000"/>
+          <w:sz w:val="40"/>
+          <w:szCs w:val="40"/>
+          <w:lang w:val="en-US" w:eastAsia="zh-TW"/>
+        </w:rPr>
+        <w:t>PATH_T_STAGE</w:t>
+      </w:r>
+    </w:p>
+    <w:p>
+      <w:pPr>
+        <w:rPr>
+          <w:rFonts w:ascii="新細明體" w:eastAsia="新細明體" w:hAnsi="新細明體" w:cs="新細明體"/>
+          <w:color w:val="FF0000"/>
+          <w:sz w:val="40"/>
+          <w:szCs w:val="40"/>
+          <w:lang w:val="en-US" w:eastAsia="zh-TW"/>
+        </w:rPr>
+      </w:pPr>
+      <w:r>
+        <w:rPr>
+          <w:rFonts w:ascii="新細明體" w:eastAsia="新細明體" w:hAnsi="新細明體" w:cs="新細明體" w:hint="eastAsia"/>
+          <w:color w:val="FF0000"/>
+          <w:sz w:val="40"/>
+          <w:szCs w:val="40"/>
+          <w:lang w:val="en-US" w:eastAsia="zh-TW"/>
+        </w:rPr>
+        <w:t>f</w:t>
+      </w:r>
+      <w:r>
+        <w:rPr>
+          <w:rFonts w:ascii="新細明體" w:eastAsia="新細明體" w:hAnsi="新細明體" w:cs="新細明體"/>
+          <w:color w:val="FF0000"/>
+          <w:sz w:val="40"/>
+          <w:szCs w:val="40"/>
+          <w:lang w:val="en-US" w:eastAsia="zh-TW"/>
+        </w:rPr>
+        <w:t xml:space="preserve">irst focus on </w:t>
+      </w:r>
+      <w:r>
+        <w:rPr>
+          <w:rFonts w:ascii="新細明體" w:eastAsia="新細明體" w:hAnsi="新細明體" w:cs="新細明體"/>
+          <w:b/>
+          <w:bCs/>
+          <w:color w:val="FF0000"/>
+          <w:sz w:val="40"/>
+          <w:szCs w:val="40"/>
+          <w:lang w:val="en-US" w:eastAsia="zh-TW"/>
+        </w:rPr>
+        <w:t>Gleason score</w:t>
+      </w:r>
+    </w:p>
+    <w:p>
+      <w:pPr>
+        <w:rPr>
+          <w:rFonts w:ascii="新細明體" w:eastAsia="新細明體" w:hAnsi="新細明體" w:cs="新細明體"/>
+          <w:color w:val="000000"/>
+          <w:lang w:val="en-US" w:eastAsia="zh-TW"/>
+        </w:rPr>
+      </w:pPr>
+    </w:p>
+    <w:p>
+      <w:pPr>
+        <w:rPr>
+          <w:rFonts w:ascii="Times-Roman" w:hAnsi="Times-Roman" w:hint="eastAsia"/>
+          <w:color w:val="FF0000"/>
+          <w:sz w:val="40"/>
+          <w:szCs w:val="40"/>
+          <w:lang w:eastAsia="zh-TW"/>
+        </w:rPr>
+      </w:pPr>
+    </w:p>
+    <w:p>
+      <w:pPr>
+        <w:rPr>
+          <w:rFonts w:ascii="Times-Roman" w:hAnsi="Times-Roman"/>
+          <w:color w:val="FF0000"/>
+          <w:sz w:val="40"/>
+          <w:szCs w:val="40"/>
+        </w:rPr>
+      </w:pPr>
+    </w:p>
+    <w:p>
+      <w:pPr>
+        <w:rPr>
+          <w:sz w:val="40"/>
+          <w:szCs w:val="40"/>
+        </w:rPr>
+      </w:pPr>
+      <w:r>
+        <w:rPr>
+          <w:rFonts w:ascii="Times-Roman" w:hAnsi="Times-Roman"/>
+          <w:sz w:val="40"/>
+          <w:szCs w:val="40"/>
         </w:rPr>
         <w:t xml:space="preserve">More details of the clinical variables and the gene expression tables can be found at </w:t>
       </w:r>
       <w:hyperlink r:id="rId4" w:history="1">
         <w:r>
           <w:rPr>
-            <w:rStyle w:val="Hyperlink"/>
+            <w:rStyle w:val="a3"/>
             <w:rFonts w:ascii="Times-Roman" w:hAnsi="Times-Roman"/>
-            <w:sz w:val="24"/>
-            <w:szCs w:val="24"/>
+            <w:sz w:val="40"/>
+            <w:szCs w:val="40"/>
           </w:rPr>
           <w:t>http://www.cbioportal.org/data_sets.jsp</w:t>
         </w:r>
@@ -162,8 +963,8 @@
       <w:r>
         <w:rPr>
           <w:rFonts w:ascii="Times-Roman" w:hAnsi="Times-Roman"/>
-          <w:sz w:val="24"/>
-          <w:szCs w:val="24"/>
+          <w:sz w:val="40"/>
+          <w:szCs w:val="40"/>
         </w:rPr>
         <w:t xml:space="preserve"> . Once there, search for “prostate adenocarcinoma” and choose “Prostate Adenocarcinoma (TCGA, Provisional)” that contains 499 samples.</w:t>
       </w:r>
@@ -179,11 +980,11 @@
 </file>
 
 <file path=word/styles.xml><?xml version="1.0" encoding="utf-8"?>
-<w:styles xmlns:mc="http://schemas.openxmlformats.org/markup-compatibility/2006" xmlns:r="http://schemas.openxmlformats.org/officeDocument/2006/relationships" xmlns:w="http://schemas.openxmlformats.org/wordprocessingml/2006/main" xmlns:w14="http://schemas.microsoft.com/office/word/2010/wordml" xmlns:w15="http://schemas.microsoft.com/office/word/2012/wordml" xmlns:w16se="http://schemas.microsoft.com/office/word/2015/wordml/symex" mc:Ignorable="w14 w15 w16se">
+<w:styles xmlns:mc="http://schemas.openxmlformats.org/markup-compatibility/2006" xmlns:r="http://schemas.openxmlformats.org/officeDocument/2006/relationships" xmlns:w="http://schemas.openxmlformats.org/wordprocessingml/2006/main" xmlns:w14="http://schemas.microsoft.com/office/word/2010/wordml" xmlns:w15="http://schemas.microsoft.com/office/word/2012/wordml" xmlns:w16cex="http://schemas.microsoft.com/office/word/2018/wordml/cex" xmlns:w16cid="http://schemas.microsoft.com/office/word/2016/wordml/cid" xmlns:w16="http://schemas.microsoft.com/office/word/2018/wordml" xmlns:w16se="http://schemas.microsoft.com/office/word/2015/wordml/symex" mc:Ignorable="w14 w15 w16se w16cid w16 w16cex">
   <w:docDefaults>
     <w:rPrDefault>
       <w:rPr>
-        <w:rFonts w:asciiTheme="minorHAnsi" w:eastAsiaTheme="minorHAnsi" w:hAnsiTheme="minorHAnsi" w:cstheme="minorBidi"/>
+        <w:rFonts w:asciiTheme="minorHAnsi" w:eastAsiaTheme="minorEastAsia" w:hAnsiTheme="minorHAnsi" w:cstheme="minorBidi"/>
         <w:sz w:val="22"/>
         <w:szCs w:val="22"/>
         <w:lang w:val="en-CA" w:eastAsia="en-US" w:bidi="ar-SA"/>
@@ -195,7 +996,7 @@
       </w:pPr>
     </w:pPrDefault>
   </w:docDefaults>
-  <w:latentStyles w:defLockedState="0" w:defUIPriority="99" w:defSemiHidden="0" w:defUnhideWhenUsed="0" w:defQFormat="0" w:count="371">
+  <w:latentStyles w:defLockedState="0" w:defUIPriority="99" w:defSemiHidden="0" w:defUnhideWhenUsed="0" w:defQFormat="0" w:count="376">
     <w:lsdException w:name="Normal" w:uiPriority="0" w:qFormat="1"/>
     <w:lsdException w:name="heading 1" w:uiPriority="9" w:qFormat="1"/>
     <w:lsdException w:name="heading 2" w:semiHidden="1" w:uiPriority="9" w:unhideWhenUsed="1" w:qFormat="1"/>
@@ -301,7 +1102,6 @@
     <w:lsdException w:name="HTML Sample" w:semiHidden="1" w:unhideWhenUsed="1"/>
     <w:lsdException w:name="HTML Typewriter" w:semiHidden="1" w:unhideWhenUsed="1"/>
     <w:lsdException w:name="HTML Variable" w:semiHidden="1" w:unhideWhenUsed="1"/>
-    <w:lsdException w:name="Normal Table" w:semiHidden="1" w:unhideWhenUsed="1"/>
     <w:lsdException w:name="annotation subject" w:semiHidden="1" w:unhideWhenUsed="1"/>
     <w:lsdException w:name="No List" w:semiHidden="1" w:unhideWhenUsed="1"/>
     <w:lsdException w:name="Outline List 1" w:semiHidden="1" w:unhideWhenUsed="1"/>
@@ -344,11 +1144,8 @@
     <w:lsdException w:name="Table Contemporary" w:semiHidden="1" w:unhideWhenUsed="1"/>
     <w:lsdException w:name="Table Elegant" w:semiHidden="1" w:unhideWhenUsed="1"/>
     <w:lsdException w:name="Table Professional" w:semiHidden="1" w:unhideWhenUsed="1"/>
-    <w:lsdException w:name="Table Subtle 1" w:semiHidden="1" w:unhideWhenUsed="1"/>
     <w:lsdException w:name="Table Subtle 2" w:semiHidden="1" w:unhideWhenUsed="1"/>
     <w:lsdException w:name="Table Web 1" w:semiHidden="1" w:unhideWhenUsed="1"/>
-    <w:lsdException w:name="Table Web 2" w:semiHidden="1" w:unhideWhenUsed="1"/>
-    <w:lsdException w:name="Table Web 3" w:semiHidden="1" w:unhideWhenUsed="1"/>
     <w:lsdException w:name="Balloon Text" w:semiHidden="1" w:unhideWhenUsed="1"/>
     <w:lsdException w:name="Table Grid" w:uiPriority="39"/>
     <w:lsdException w:name="Table Theme" w:semiHidden="1" w:unhideWhenUsed="1"/>
@@ -567,18 +1364,23 @@
     <w:lsdException w:name="List Table 5 Dark Accent 6" w:uiPriority="50"/>
     <w:lsdException w:name="List Table 6 Colorful Accent 6" w:uiPriority="51"/>
     <w:lsdException w:name="List Table 7 Colorful Accent 6" w:uiPriority="52"/>
+    <w:lsdException w:name="Mention" w:semiHidden="1" w:unhideWhenUsed="1"/>
+    <w:lsdException w:name="Smart Hyperlink" w:semiHidden="1" w:unhideWhenUsed="1"/>
+    <w:lsdException w:name="Hashtag" w:semiHidden="1" w:unhideWhenUsed="1"/>
+    <w:lsdException w:name="Unresolved Mention" w:semiHidden="1" w:unhideWhenUsed="1"/>
+    <w:lsdException w:name="Smart Link" w:semiHidden="1" w:unhideWhenUsed="1"/>
   </w:latentStyles>
-  <w:style w:type="paragraph" w:default="1" w:styleId="Normal">
+  <w:style w:type="paragraph" w:default="1" w:styleId="a">
     <w:name w:val="Normal"/>
     <w:qFormat/>
   </w:style>
-  <w:style w:type="character" w:default="1" w:styleId="DefaultParagraphFont">
+  <w:style w:type="character" w:default="1" w:styleId="a0">
     <w:name w:val="Default Paragraph Font"/>
     <w:uiPriority w:val="1"/>
     <w:semiHidden/>
     <w:unhideWhenUsed/>
   </w:style>
-  <w:style w:type="table" w:default="1" w:styleId="TableNormal">
+  <w:style w:type="table" w:default="1" w:styleId="a1">
     <w:name w:val="Normal Table"/>
     <w:uiPriority w:val="99"/>
     <w:semiHidden/>
@@ -593,15 +1395,15 @@
       </w:tblCellMar>
     </w:tblPr>
   </w:style>
-  <w:style w:type="numbering" w:default="1" w:styleId="NoList">
+  <w:style w:type="numbering" w:default="1" w:styleId="a2">
     <w:name w:val="No List"/>
     <w:uiPriority w:val="99"/>
     <w:semiHidden/>
     <w:unhideWhenUsed/>
   </w:style>
-  <w:style w:type="character" w:styleId="Hyperlink">
+  <w:style w:type="character" w:styleId="a3">
     <w:name w:val="Hyperlink"/>
-    <w:basedOn w:val="DefaultParagraphFont"/>
+    <w:basedOn w:val="a0"/>
     <w:uiPriority w:val="99"/>
     <w:unhideWhenUsed/>
     <w:rsid w:val="00DC41DE"/>

</xml_diff>